<commit_message>
Modifications to Data Notebook - moved data cleaning and splitting to the DAIA Notebook, added Explainable AI section with most important things I found out.  DAIA modifications - Moves correlations plots to be continuous, updated explanations, separated modelling from DAIA sections.
</commit_message>
<xml_diff>
--- a/Documents/Domain Understanding.docx
+++ b/Documents/Domain Understanding.docx
@@ -277,6 +277,14 @@
     </w:p>
     <w:sdt>
       <w:sdtPr>
+        <w:rPr>
+          <w:rFonts w:asciiTheme="minorHAnsi" w:eastAsiaTheme="minorHAnsi" w:hAnsiTheme="minorHAnsi" w:cstheme="minorBidi"/>
+          <w:color w:val="auto"/>
+          <w:kern w:val="2"/>
+          <w:sz w:val="24"/>
+          <w:szCs w:val="24"/>
+          <w14:ligatures w14:val="standardContextual"/>
+        </w:rPr>
         <w:id w:val="-1801142308"/>
         <w:docPartObj>
           <w:docPartGallery w:val="Table of Contents"/>
@@ -285,15 +293,9 @@
       </w:sdtPr>
       <w:sdtEndPr>
         <w:rPr>
-          <w:rFonts w:asciiTheme="minorHAnsi" w:eastAsiaTheme="minorHAnsi" w:hAnsiTheme="minorHAnsi" w:cstheme="minorBidi"/>
           <w:b/>
           <w:bCs/>
           <w:noProof/>
-          <w:color w:val="auto"/>
-          <w:kern w:val="2"/>
-          <w:sz w:val="24"/>
-          <w:szCs w:val="24"/>
-          <w14:ligatures w14:val="standardContextual"/>
         </w:rPr>
       </w:sdtEndPr>
       <w:sdtContent>
@@ -2034,253 +2036,143 @@
     </w:p>
     <w:p>
       <w:pPr>
-        <w:pStyle w:val="ListParagraph"/>
         <w:numPr>
           <w:ilvl w:val="0"/>
-          <w:numId w:val="19"/>
+          <w:numId w:val="30"/>
         </w:numPr>
-      </w:pPr>
-      <w:r>
-        <w:rPr>
-          <w:b/>
-          <w:bCs/>
-        </w:rPr>
-        <w:t>Global Explanations</w:t>
-      </w:r>
-      <w:r>
-        <w:br/>
-        <w:t xml:space="preserve">These describe which features are most influential </w:t>
-      </w:r>
-      <w:r>
-        <w:rPr>
-          <w:b/>
-          <w:bCs/>
-        </w:rPr>
-        <w:t>on average</w:t>
-      </w:r>
-      <w:r>
-        <w:t xml:space="preserve"> across the entire dataset (e.g., gold difference, objectives, or draft advantages).</w:t>
-      </w:r>
-    </w:p>
-    <w:p>
-      <w:pPr>
-        <w:pStyle w:val="ListParagraph"/>
-      </w:pPr>
-    </w:p>
-    <w:p>
-      <w:pPr>
-        <w:pStyle w:val="ListParagraph"/>
+        <w:rPr>
+          <w:b/>
+          <w:bCs/>
+        </w:rPr>
+      </w:pPr>
+      <w:r>
+        <w:rPr>
+          <w:b/>
+          <w:bCs/>
+        </w:rPr>
+        <w:t xml:space="preserve">Global Explanations: </w:t>
+      </w:r>
+      <w:r>
+        <w:t>Identify which features are most influential on average (e.g., gold difference, objectives).</w:t>
+      </w:r>
+    </w:p>
+    <w:p>
+      <w:pPr>
         <w:numPr>
           <w:ilvl w:val="0"/>
-          <w:numId w:val="19"/>
+          <w:numId w:val="30"/>
         </w:numPr>
-      </w:pPr>
-      <w:r>
-        <w:rPr>
-          <w:b/>
-          <w:bCs/>
-        </w:rPr>
-        <w:t>Local Explanations</w:t>
-      </w:r>
-      <w:r>
-        <w:br/>
-        <w:t xml:space="preserve">These focus on </w:t>
-      </w:r>
-      <w:r>
-        <w:rPr>
-          <w:b/>
-          <w:bCs/>
-        </w:rPr>
-        <w:t>individual predictions</w:t>
-      </w:r>
-      <w:r>
-        <w:t>, helping explain why the model favored one team in a specific match.</w:t>
-      </w:r>
-    </w:p>
-    <w:p>
-      <w:pPr>
-        <w:pStyle w:val="ListParagraph"/>
-      </w:pPr>
-    </w:p>
-    <w:p>
-      <w:pPr>
-        <w:pStyle w:val="ListParagraph"/>
+        <w:rPr>
+          <w:b/>
+          <w:bCs/>
+        </w:rPr>
+      </w:pPr>
+      <w:r>
+        <w:rPr>
+          <w:b/>
+          <w:bCs/>
+        </w:rPr>
+        <w:t xml:space="preserve">Local Explanations: </w:t>
+      </w:r>
+      <w:r>
+        <w:t xml:space="preserve">Explain individual predictions (e.g., why a specific team has </w:t>
+      </w:r>
+      <w:proofErr w:type="gramStart"/>
+      <w:r>
+        <w:t>78% win</w:t>
+      </w:r>
+      <w:proofErr w:type="gramEnd"/>
+      <w:r>
+        <w:t xml:space="preserve"> probability).</w:t>
+      </w:r>
+    </w:p>
+    <w:p>
+      <w:pPr>
         <w:numPr>
           <w:ilvl w:val="0"/>
-          <w:numId w:val="19"/>
+          <w:numId w:val="30"/>
         </w:numPr>
-      </w:pPr>
-      <w:r>
-        <w:rPr>
-          <w:b/>
-          <w:bCs/>
-        </w:rPr>
-        <w:t>Intrinsic vs. Post-hoc Explanations</w:t>
-      </w:r>
-    </w:p>
-    <w:p>
-      <w:pPr>
-        <w:pStyle w:val="ListParagraph"/>
+        <w:rPr>
+          <w:b/>
+          <w:bCs/>
+        </w:rPr>
+      </w:pPr>
+      <w:r>
+        <w:rPr>
+          <w:b/>
+          <w:bCs/>
+        </w:rPr>
+        <w:t>Intrinsic vs. Post-hoc Explanations:</w:t>
+      </w:r>
+    </w:p>
+    <w:p>
+      <w:pPr>
+        <w:numPr>
+          <w:ilvl w:val="1"/>
+          <w:numId w:val="30"/>
+        </w:numPr>
+      </w:pPr>
+      <w:r>
+        <w:rPr>
+          <w:b/>
+          <w:bCs/>
+        </w:rPr>
+        <w:t xml:space="preserve">Intrinsic: </w:t>
+      </w:r>
+      <w:r>
+        <w:t>Transparent models like decision trees or linear models.</w:t>
+      </w:r>
+    </w:p>
+    <w:p>
+      <w:pPr>
+        <w:numPr>
+          <w:ilvl w:val="1"/>
+          <w:numId w:val="30"/>
+        </w:numPr>
+        <w:rPr>
+          <w:b/>
+          <w:bCs/>
+        </w:rPr>
+      </w:pPr>
+      <w:r>
+        <w:rPr>
+          <w:b/>
+          <w:bCs/>
+        </w:rPr>
+        <w:t xml:space="preserve">Post-hoc: </w:t>
+      </w:r>
+      <w:r>
+        <w:t>Applied after training black-box models using SHAP, LIME, or counterfactuals.</w:t>
+      </w:r>
+    </w:p>
+    <w:p>
+      <w:pPr>
         <w:numPr>
           <w:ilvl w:val="0"/>
-          <w:numId w:val="20"/>
+          <w:numId w:val="30"/>
         </w:numPr>
-      </w:pPr>
-      <w:r>
-        <w:rPr>
-          <w:b/>
-          <w:bCs/>
-        </w:rPr>
-        <w:t>Intrinsic explanations</w:t>
-      </w:r>
-      <w:r>
-        <w:t xml:space="preserve"> come from interpretable models themselves, such as </w:t>
-      </w:r>
-      <w:r>
-        <w:rPr>
-          <w:b/>
-          <w:bCs/>
-        </w:rPr>
-        <w:t>decision trees</w:t>
-      </w:r>
-      <w:r>
-        <w:t xml:space="preserve"> or </w:t>
-      </w:r>
-      <w:r>
-        <w:rPr>
-          <w:b/>
-          <w:bCs/>
-        </w:rPr>
-        <w:t>linear models</w:t>
-      </w:r>
-      <w:r>
-        <w:t>, where the reasoning is transparent by design.</w:t>
-      </w:r>
-    </w:p>
-    <w:p>
-      <w:pPr>
-        <w:pStyle w:val="ListParagraph"/>
-        <w:numPr>
-          <w:ilvl w:val="0"/>
-          <w:numId w:val="20"/>
-        </w:numPr>
-      </w:pPr>
-      <w:r>
-        <w:rPr>
-          <w:b/>
-          <w:bCs/>
-        </w:rPr>
-        <w:t>Post-hoc explanations</w:t>
-      </w:r>
-      <w:r>
-        <w:t xml:space="preserve"> are applied to black-box models after training, using techniques such as </w:t>
-      </w:r>
-      <w:r>
-        <w:rPr>
-          <w:b/>
-          <w:bCs/>
-        </w:rPr>
-        <w:t>SHAP</w:t>
-      </w:r>
-      <w:r>
-        <w:t xml:space="preserve"> (Shapley Additive </w:t>
-      </w:r>
-      <w:proofErr w:type="spellStart"/>
-      <w:r>
-        <w:t>exPlanations</w:t>
-      </w:r>
-      <w:proofErr w:type="spellEnd"/>
-      <w:r>
-        <w:t xml:space="preserve">) or </w:t>
-      </w:r>
-      <w:r>
-        <w:rPr>
-          <w:b/>
-          <w:bCs/>
-        </w:rPr>
-        <w:t>LIME</w:t>
-      </w:r>
-      <w:r>
-        <w:t xml:space="preserve"> (</w:t>
-      </w:r>
-      <w:r>
-        <w:rPr>
-          <w:lang w:val="en"/>
-        </w:rPr>
-        <w:t>Local Interpretable Model-agnostic Explanations</w:t>
-      </w:r>
-      <w:r>
-        <w:t>) to uncover their reasoning.</w:t>
-      </w:r>
-    </w:p>
-    <w:p>
-      <w:pPr>
-        <w:pStyle w:val="ListParagraph"/>
-        <w:ind w:left="1080"/>
-      </w:pPr>
-    </w:p>
-    <w:p>
-      <w:pPr>
-        <w:pStyle w:val="ListParagraph"/>
-        <w:numPr>
-          <w:ilvl w:val="0"/>
-          <w:numId w:val="19"/>
-        </w:numPr>
-      </w:pPr>
-      <w:r>
-        <w:rPr>
-          <w:b/>
-          <w:bCs/>
-        </w:rPr>
-        <w:t>Visualization and Communication</w:t>
-      </w:r>
-      <w:r>
-        <w:br/>
-        <w:t xml:space="preserve">For explanations to be useful, they must be </w:t>
-      </w:r>
-      <w:r>
-        <w:rPr>
-          <w:b/>
-          <w:bCs/>
-        </w:rPr>
-        <w:t>presented clearly</w:t>
-      </w:r>
-      <w:r>
-        <w:t>. For example, feature importance plots, SHAP summary graphs, or textual reasoning summaries can make insights more accessible to different audiences.</w:t>
-      </w:r>
-    </w:p>
-    <w:p>
-      <w:pPr>
-        <w:pStyle w:val="ListParagraph"/>
-      </w:pPr>
-      <w:r>
-        <w:t xml:space="preserve">For structured, tabular data such as pre-game and early-game match features </w:t>
-      </w:r>
-      <w:r>
-        <w:t>-</w:t>
-      </w:r>
-      <w:r>
-        <w:t xml:space="preserve"> </w:t>
-      </w:r>
-      <w:r>
-        <w:rPr>
-          <w:b/>
-          <w:bCs/>
-        </w:rPr>
-        <w:t>SHAP values</w:t>
-      </w:r>
-      <w:r>
-        <w:t xml:space="preserve"> and </w:t>
-      </w:r>
-      <w:r>
-        <w:rPr>
-          <w:b/>
-          <w:bCs/>
-        </w:rPr>
-        <w:t>tree-based feature importance</w:t>
-      </w:r>
-      <w:r>
-        <w:t xml:space="preserve"> are especially well-suited because they provide clear, quantitative insights into model behavior.</w:t>
+        <w:rPr>
+          <w:b/>
+          <w:bCs/>
+        </w:rPr>
+      </w:pPr>
+      <w:r>
+        <w:rPr>
+          <w:b/>
+          <w:bCs/>
+        </w:rPr>
+        <w:t xml:space="preserve">Visualization &amp; Communication: </w:t>
+      </w:r>
+      <w:r>
+        <w:t>Feature importance plots, SHAP summary graphs, textual summaries to communicate insights effectively.</w:t>
+      </w:r>
+    </w:p>
+    <w:p>
+      <w:pPr>
+        <w:ind w:left="720"/>
+      </w:pPr>
+      <w:r>
+        <w:t>In games, SHAP values and tree-based feature importance are especially useful for tabular pre-game and early-game features.</w:t>
       </w:r>
     </w:p>
     <w:p>
@@ -2357,7 +2249,6 @@
         </w:numPr>
       </w:pPr>
       <w:r>
-        <w:lastRenderedPageBreak/>
         <w:t xml:space="preserve">A local explanation could clarify why the model gave a specific team a </w:t>
       </w:r>
       <w:proofErr w:type="gramStart"/>
@@ -2407,6 +2298,7 @@
         </w:numPr>
       </w:pPr>
       <w:r>
+        <w:lastRenderedPageBreak/>
         <w:t>Players: Performance indicators and decision-making impact.</w:t>
       </w:r>
     </w:p>
@@ -2593,7 +2485,6 @@
           <w:bCs/>
           <w:color w:val="000000" w:themeColor="text1"/>
         </w:rPr>
-        <w:lastRenderedPageBreak/>
         <w:t xml:space="preserve">1.6 </w:t>
       </w:r>
       <w:r>
@@ -2700,6 +2591,7 @@
           <w:b/>
           <w:bCs/>
         </w:rPr>
+        <w:lastRenderedPageBreak/>
         <w:t>Improved Transparency:</w:t>
       </w:r>
       <w:r>
@@ -2873,7 +2765,6 @@
           <w:b/>
           <w:bCs/>
         </w:rPr>
-        <w:lastRenderedPageBreak/>
         <w:t>Scalability and Performance Costs:</w:t>
       </w:r>
       <w:r>
@@ -2910,7 +2801,297 @@
         <w:t xml:space="preserve"> of model reasoning rather than the exact internal logic, which can lead to misleading explanations if not applied carefully.</w:t>
       </w:r>
     </w:p>
-    <w:p/>
+    <w:p>
+      <w:pPr>
+        <w:ind w:left="720"/>
+      </w:pPr>
+    </w:p>
+    <w:p>
+      <w:pPr>
+        <w:rPr>
+          <w:b/>
+          <w:bCs/>
+          <w:sz w:val="28"/>
+          <w:szCs w:val="28"/>
+        </w:rPr>
+      </w:pPr>
+      <w:r>
+        <w:rPr>
+          <w:b/>
+          <w:bCs/>
+          <w:sz w:val="28"/>
+          <w:szCs w:val="28"/>
+        </w:rPr>
+        <w:lastRenderedPageBreak/>
+        <w:t>1.7 Explainable AI Across Domains</w:t>
+      </w:r>
+    </w:p>
+    <w:p>
+      <w:r>
+        <w:t xml:space="preserve">While this project focuses on applying Explainable AI (XAI) within the context of games, particularly </w:t>
+      </w:r>
+      <w:r>
+        <w:rPr>
+          <w:i/>
+          <w:iCs/>
+        </w:rPr>
+        <w:t>League of Legends</w:t>
+      </w:r>
+      <w:r>
+        <w:t>, it is valuable to understand how XAI operates across different domains such as science, engineering, and healthcare. Each field has unique requirements for interpretability, transparency, and reliability, which highlight both the strengths and limitations of explainable systems.</w:t>
+      </w:r>
+    </w:p>
+    <w:p>
+      <w:pPr>
+        <w:rPr>
+          <w:b/>
+          <w:bCs/>
+        </w:rPr>
+      </w:pPr>
+      <w:r>
+        <w:rPr>
+          <w:b/>
+          <w:bCs/>
+        </w:rPr>
+        <w:t>AI in Games</w:t>
+      </w:r>
+    </w:p>
+    <w:p>
+      <w:r>
+        <w:t>In games, Artificial Intelligence is used in multiple ways</w:t>
+      </w:r>
+      <w:r>
+        <w:t xml:space="preserve"> -</w:t>
+      </w:r>
+      <w:r>
+        <w:t xml:space="preserve"> not only to predict outcomes, but also to control non-player characters (NPCs), adjust game difficulty, and enhance player engagement through adaptive systems.</w:t>
+      </w:r>
+    </w:p>
+    <w:p>
+      <w:pPr>
+        <w:numPr>
+          <w:ilvl w:val="0"/>
+          <w:numId w:val="28"/>
+        </w:numPr>
+      </w:pPr>
+      <w:r>
+        <w:rPr>
+          <w:b/>
+          <w:bCs/>
+        </w:rPr>
+        <w:t>NPC Behavior and Decision-Making:</w:t>
+      </w:r>
+      <w:r>
+        <w:br/>
+        <w:t xml:space="preserve">AI drives how non-player characters behave, react, and interact with the player. Explainable AI can clarify </w:t>
+      </w:r>
+      <w:r>
+        <w:rPr>
+          <w:i/>
+          <w:iCs/>
+        </w:rPr>
+        <w:t>why</w:t>
+      </w:r>
+      <w:r>
+        <w:t xml:space="preserve"> an NPC took a specific action or made a certain decision, improving debugging, game balancing, and player understanding. For example, developers could use XAI to visualize how an NPC prioritized certain actions based on the player’s position or threat level.</w:t>
+      </w:r>
+    </w:p>
+    <w:p>
+      <w:pPr>
+        <w:numPr>
+          <w:ilvl w:val="0"/>
+          <w:numId w:val="28"/>
+        </w:numPr>
+      </w:pPr>
+      <w:r>
+        <w:rPr>
+          <w:b/>
+          <w:bCs/>
+        </w:rPr>
+        <w:t>Dynamic Difficulty Adjustment (DDA):</w:t>
+      </w:r>
+      <w:r>
+        <w:br/>
+        <w:t>Some games use AI to automatically adjust difficulty levels based on player performance. XAI can help explain these adjustments</w:t>
+      </w:r>
+      <w:r>
+        <w:t xml:space="preserve"> -</w:t>
+      </w:r>
+      <w:r>
+        <w:t xml:space="preserve"> showing which factors (accuracy, completion time, errors, etc.) led the system to make the game easier or harder. This transparency improves player trust and perceived fairness.</w:t>
+      </w:r>
+    </w:p>
+    <w:p>
+      <w:pPr>
+        <w:numPr>
+          <w:ilvl w:val="0"/>
+          <w:numId w:val="28"/>
+        </w:numPr>
+      </w:pPr>
+      <w:r>
+        <w:rPr>
+          <w:b/>
+          <w:bCs/>
+        </w:rPr>
+        <w:t>Predictive and Analytical AI:</w:t>
+      </w:r>
+      <w:r>
+        <w:br/>
+        <w:t xml:space="preserve">In competitive or data-driven games like </w:t>
+      </w:r>
+      <w:r>
+        <w:rPr>
+          <w:i/>
+          <w:iCs/>
+        </w:rPr>
+        <w:t>League of Legends</w:t>
+      </w:r>
+      <w:r>
+        <w:t xml:space="preserve">, AI can predict match outcomes, analyze player behavior, and highlight key performance indicators. Here, XAI explains </w:t>
+      </w:r>
+      <w:r>
+        <w:rPr>
+          <w:i/>
+          <w:iCs/>
+        </w:rPr>
+        <w:t>why</w:t>
+      </w:r>
+      <w:r>
+        <w:t xml:space="preserve"> the system expects one outcome over another, bridging the gap between data analysis and strategic insight.</w:t>
+      </w:r>
+    </w:p>
+    <w:p>
+      <w:r>
+        <w:t>Overall, XAI in games helps build trust between players and systems, supports developers in tuning game logic, and offers educational insights into complex gameplay dynamics.</w:t>
+      </w:r>
+    </w:p>
+    <w:p>
+      <w:pPr>
+        <w:rPr>
+          <w:b/>
+          <w:bCs/>
+        </w:rPr>
+      </w:pPr>
+      <w:r>
+        <w:rPr>
+          <w:b/>
+          <w:bCs/>
+        </w:rPr>
+        <w:t>AI in Science</w:t>
+      </w:r>
+      <w:r>
+        <w:rPr>
+          <w:b/>
+          <w:bCs/>
+        </w:rPr>
+        <w:t>/</w:t>
+      </w:r>
+      <w:r>
+        <w:rPr>
+          <w:b/>
+          <w:bCs/>
+        </w:rPr>
+        <w:t>Engineering</w:t>
+      </w:r>
+    </w:p>
+    <w:p>
+      <w:r>
+        <w:t xml:space="preserve">In contrast, fields such as science and engineering use XAI to make data-driven predictions transparent </w:t>
+      </w:r>
+      <w:r>
+        <w:t>-</w:t>
+      </w:r>
+      <w:r>
+        <w:t xml:space="preserve"> for instance, explaining results from simulations, experiments, or optimization models. These explanations are vital for ensuring safety, reliability, and accountability in critical environments.</w:t>
+      </w:r>
+    </w:p>
+    <w:p>
+      <w:r>
+        <w:lastRenderedPageBreak/>
+        <w:t xml:space="preserve">For example, in engineering, XAI can clarify </w:t>
+      </w:r>
+      <w:r>
+        <w:rPr>
+          <w:i/>
+          <w:iCs/>
+        </w:rPr>
+        <w:t>why</w:t>
+      </w:r>
+      <w:r>
+        <w:t xml:space="preserve"> a predictive maintenance model flagged a machine component as faulty, while in medicine, it can justify why an AI model suggested a certain diagnosis.</w:t>
+      </w:r>
+    </w:p>
+    <w:p>
+      <w:r>
+        <w:t>The main challenge in these fields lies in maintaining a balance between model accuracy and interpretability. Deep learning models often provide high performance but limited transparency, whereas simpler interpretable models may be easier to understand but less precise.</w:t>
+      </w:r>
+    </w:p>
+    <w:p>
+      <w:pPr>
+        <w:rPr>
+          <w:b/>
+          <w:bCs/>
+        </w:rPr>
+      </w:pPr>
+      <w:r>
+        <w:rPr>
+          <w:b/>
+          <w:bCs/>
+        </w:rPr>
+        <w:t>Comparison and Relevance to This Project</w:t>
+      </w:r>
+    </w:p>
+    <w:p>
+      <w:r>
+        <w:t>Across domains, XAI shares a common goal: bridging the gap between AI reasoning and human understanding.</w:t>
+      </w:r>
+      <w:r>
+        <w:br/>
+        <w:t>However, the focus varies:</w:t>
+      </w:r>
+    </w:p>
+    <w:p>
+      <w:pPr>
+        <w:numPr>
+          <w:ilvl w:val="0"/>
+          <w:numId w:val="29"/>
+        </w:numPr>
+      </w:pPr>
+      <w:r>
+        <w:t xml:space="preserve">In games, explainability supports </w:t>
+      </w:r>
+      <w:r>
+        <w:rPr>
+          <w:i/>
+          <w:iCs/>
+        </w:rPr>
+        <w:t>learning, balance, and fairness</w:t>
+      </w:r>
+      <w:r>
+        <w:t>.</w:t>
+      </w:r>
+    </w:p>
+    <w:p>
+      <w:pPr>
+        <w:numPr>
+          <w:ilvl w:val="0"/>
+          <w:numId w:val="29"/>
+        </w:numPr>
+      </w:pPr>
+      <w:r>
+        <w:t xml:space="preserve">In science and engineering, it ensures </w:t>
+      </w:r>
+      <w:r>
+        <w:rPr>
+          <w:i/>
+          <w:iCs/>
+        </w:rPr>
+        <w:t>safety, validation, and reproducibility</w:t>
+      </w:r>
+      <w:r>
+        <w:t>.</w:t>
+      </w:r>
+    </w:p>
     <w:p/>
     <w:p>
       <w:pPr>
@@ -3103,6 +3284,7 @@
           <w:bCs/>
           <w:color w:val="000000" w:themeColor="text1"/>
         </w:rPr>
+        <w:lastRenderedPageBreak/>
         <w:t>3</w:t>
       </w:r>
       <w:r>
@@ -3160,7 +3342,6 @@
           <w:b/>
           <w:bCs/>
         </w:rPr>
-        <w:lastRenderedPageBreak/>
         <w:t>Gold:</w:t>
       </w:r>
       <w:r>
@@ -3464,6 +3645,7 @@
           <w:b/>
           <w:bCs/>
         </w:rPr>
+        <w:lastRenderedPageBreak/>
         <w:t>Early-Game Execution (first ten minutes):</w:t>
       </w:r>
       <w:r>
@@ -3801,6 +3983,7 @@
           <w:bCs/>
           <w:color w:val="000000" w:themeColor="text1"/>
         </w:rPr>
+        <w:lastRenderedPageBreak/>
         <w:t>6</w:t>
       </w:r>
       <w:r>
@@ -4105,6 +4288,7 @@
           <w:bCs/>
           <w:color w:val="000000" w:themeColor="text1"/>
         </w:rPr>
+        <w:lastRenderedPageBreak/>
         <w:t>9</w:t>
       </w:r>
       <w:r>
@@ -4211,7 +4395,6 @@
           <w:b/>
           <w:bCs/>
         </w:rPr>
-        <w:lastRenderedPageBreak/>
         <w:t>Dragon/Rift Herald:</w:t>
       </w:r>
       <w:r>
@@ -4971,6 +5154,155 @@
     </w:lvl>
   </w:abstractNum>
   <w:abstractNum w:abstractNumId="4" w15:restartNumberingAfterBreak="0">
+    <w:nsid w:val="23900ABB"/>
+    <w:multiLevelType w:val="multilevel"/>
+    <w:tmpl w:val="A3B4B73C"/>
+    <w:lvl w:ilvl="0">
+      <w:start w:val="1"/>
+      <w:numFmt w:val="bullet"/>
+      <w:lvlText w:val=""/>
+      <w:lvlJc w:val="left"/>
+      <w:pPr>
+        <w:tabs>
+          <w:tab w:val="num" w:pos="720"/>
+        </w:tabs>
+        <w:ind w:left="720" w:hanging="360"/>
+      </w:pPr>
+      <w:rPr>
+        <w:rFonts w:ascii="Symbol" w:hAnsi="Symbol" w:hint="default"/>
+        <w:sz w:val="20"/>
+      </w:rPr>
+    </w:lvl>
+    <w:lvl w:ilvl="1" w:tentative="1">
+      <w:start w:val="1"/>
+      <w:numFmt w:val="bullet"/>
+      <w:lvlText w:val="o"/>
+      <w:lvlJc w:val="left"/>
+      <w:pPr>
+        <w:tabs>
+          <w:tab w:val="num" w:pos="1440"/>
+        </w:tabs>
+        <w:ind w:left="1440" w:hanging="360"/>
+      </w:pPr>
+      <w:rPr>
+        <w:rFonts w:ascii="Courier New" w:hAnsi="Courier New" w:hint="default"/>
+        <w:sz w:val="20"/>
+      </w:rPr>
+    </w:lvl>
+    <w:lvl w:ilvl="2" w:tentative="1">
+      <w:start w:val="1"/>
+      <w:numFmt w:val="bullet"/>
+      <w:lvlText w:val=""/>
+      <w:lvlJc w:val="left"/>
+      <w:pPr>
+        <w:tabs>
+          <w:tab w:val="num" w:pos="2160"/>
+        </w:tabs>
+        <w:ind w:left="2160" w:hanging="360"/>
+      </w:pPr>
+      <w:rPr>
+        <w:rFonts w:ascii="Wingdings" w:hAnsi="Wingdings" w:hint="default"/>
+        <w:sz w:val="20"/>
+      </w:rPr>
+    </w:lvl>
+    <w:lvl w:ilvl="3" w:tentative="1">
+      <w:start w:val="1"/>
+      <w:numFmt w:val="bullet"/>
+      <w:lvlText w:val=""/>
+      <w:lvlJc w:val="left"/>
+      <w:pPr>
+        <w:tabs>
+          <w:tab w:val="num" w:pos="2880"/>
+        </w:tabs>
+        <w:ind w:left="2880" w:hanging="360"/>
+      </w:pPr>
+      <w:rPr>
+        <w:rFonts w:ascii="Wingdings" w:hAnsi="Wingdings" w:hint="default"/>
+        <w:sz w:val="20"/>
+      </w:rPr>
+    </w:lvl>
+    <w:lvl w:ilvl="4" w:tentative="1">
+      <w:start w:val="1"/>
+      <w:numFmt w:val="bullet"/>
+      <w:lvlText w:val=""/>
+      <w:lvlJc w:val="left"/>
+      <w:pPr>
+        <w:tabs>
+          <w:tab w:val="num" w:pos="3600"/>
+        </w:tabs>
+        <w:ind w:left="3600" w:hanging="360"/>
+      </w:pPr>
+      <w:rPr>
+        <w:rFonts w:ascii="Wingdings" w:hAnsi="Wingdings" w:hint="default"/>
+        <w:sz w:val="20"/>
+      </w:rPr>
+    </w:lvl>
+    <w:lvl w:ilvl="5" w:tentative="1">
+      <w:start w:val="1"/>
+      <w:numFmt w:val="bullet"/>
+      <w:lvlText w:val=""/>
+      <w:lvlJc w:val="left"/>
+      <w:pPr>
+        <w:tabs>
+          <w:tab w:val="num" w:pos="4320"/>
+        </w:tabs>
+        <w:ind w:left="4320" w:hanging="360"/>
+      </w:pPr>
+      <w:rPr>
+        <w:rFonts w:ascii="Wingdings" w:hAnsi="Wingdings" w:hint="default"/>
+        <w:sz w:val="20"/>
+      </w:rPr>
+    </w:lvl>
+    <w:lvl w:ilvl="6" w:tentative="1">
+      <w:start w:val="1"/>
+      <w:numFmt w:val="bullet"/>
+      <w:lvlText w:val=""/>
+      <w:lvlJc w:val="left"/>
+      <w:pPr>
+        <w:tabs>
+          <w:tab w:val="num" w:pos="5040"/>
+        </w:tabs>
+        <w:ind w:left="5040" w:hanging="360"/>
+      </w:pPr>
+      <w:rPr>
+        <w:rFonts w:ascii="Wingdings" w:hAnsi="Wingdings" w:hint="default"/>
+        <w:sz w:val="20"/>
+      </w:rPr>
+    </w:lvl>
+    <w:lvl w:ilvl="7" w:tentative="1">
+      <w:start w:val="1"/>
+      <w:numFmt w:val="bullet"/>
+      <w:lvlText w:val=""/>
+      <w:lvlJc w:val="left"/>
+      <w:pPr>
+        <w:tabs>
+          <w:tab w:val="num" w:pos="5760"/>
+        </w:tabs>
+        <w:ind w:left="5760" w:hanging="360"/>
+      </w:pPr>
+      <w:rPr>
+        <w:rFonts w:ascii="Wingdings" w:hAnsi="Wingdings" w:hint="default"/>
+        <w:sz w:val="20"/>
+      </w:rPr>
+    </w:lvl>
+    <w:lvl w:ilvl="8" w:tentative="1">
+      <w:start w:val="1"/>
+      <w:numFmt w:val="bullet"/>
+      <w:lvlText w:val=""/>
+      <w:lvlJc w:val="left"/>
+      <w:pPr>
+        <w:tabs>
+          <w:tab w:val="num" w:pos="6480"/>
+        </w:tabs>
+        <w:ind w:left="6480" w:hanging="360"/>
+      </w:pPr>
+      <w:rPr>
+        <w:rFonts w:ascii="Wingdings" w:hAnsi="Wingdings" w:hint="default"/>
+        <w:sz w:val="20"/>
+      </w:rPr>
+    </w:lvl>
+  </w:abstractNum>
+  <w:abstractNum w:abstractNumId="5" w15:restartNumberingAfterBreak="0">
     <w:nsid w:val="26793581"/>
     <w:multiLevelType w:val="multilevel"/>
     <w:tmpl w:val="9F7A8464"/>
@@ -5119,7 +5451,7 @@
       </w:rPr>
     </w:lvl>
   </w:abstractNum>
-  <w:abstractNum w:abstractNumId="5" w15:restartNumberingAfterBreak="0">
+  <w:abstractNum w:abstractNumId="6" w15:restartNumberingAfterBreak="0">
     <w:nsid w:val="26F95402"/>
     <w:multiLevelType w:val="multilevel"/>
     <w:tmpl w:val="462C6050"/>
@@ -5232,7 +5564,7 @@
       </w:pPr>
     </w:lvl>
   </w:abstractNum>
-  <w:abstractNum w:abstractNumId="6" w15:restartNumberingAfterBreak="0">
+  <w:abstractNum w:abstractNumId="7" w15:restartNumberingAfterBreak="0">
     <w:nsid w:val="2D4C0116"/>
     <w:multiLevelType w:val="multilevel"/>
     <w:tmpl w:val="8B7ED886"/>
@@ -5381,7 +5713,7 @@
       </w:rPr>
     </w:lvl>
   </w:abstractNum>
-  <w:abstractNum w:abstractNumId="7" w15:restartNumberingAfterBreak="0">
+  <w:abstractNum w:abstractNumId="8" w15:restartNumberingAfterBreak="0">
     <w:nsid w:val="2E3979B0"/>
     <w:multiLevelType w:val="multilevel"/>
     <w:tmpl w:val="451CD078"/>
@@ -5530,7 +5862,7 @@
       </w:rPr>
     </w:lvl>
   </w:abstractNum>
-  <w:abstractNum w:abstractNumId="8" w15:restartNumberingAfterBreak="0">
+  <w:abstractNum w:abstractNumId="9" w15:restartNumberingAfterBreak="0">
     <w:nsid w:val="316E0708"/>
     <w:multiLevelType w:val="hybridMultilevel"/>
     <w:tmpl w:val="4CD4D302"/>
@@ -5644,7 +5976,7 @@
       </w:rPr>
     </w:lvl>
   </w:abstractNum>
-  <w:abstractNum w:abstractNumId="9" w15:restartNumberingAfterBreak="0">
+  <w:abstractNum w:abstractNumId="10" w15:restartNumberingAfterBreak="0">
     <w:nsid w:val="3C036D4D"/>
     <w:multiLevelType w:val="hybridMultilevel"/>
     <w:tmpl w:val="F29022DC"/>
@@ -5757,7 +6089,156 @@
       </w:rPr>
     </w:lvl>
   </w:abstractNum>
-  <w:abstractNum w:abstractNumId="10" w15:restartNumberingAfterBreak="0">
+  <w:abstractNum w:abstractNumId="11" w15:restartNumberingAfterBreak="0">
+    <w:nsid w:val="3CFC58EB"/>
+    <w:multiLevelType w:val="multilevel"/>
+    <w:tmpl w:val="F82E8864"/>
+    <w:lvl w:ilvl="0">
+      <w:start w:val="1"/>
+      <w:numFmt w:val="bullet"/>
+      <w:lvlText w:val=""/>
+      <w:lvlJc w:val="left"/>
+      <w:pPr>
+        <w:tabs>
+          <w:tab w:val="num" w:pos="720"/>
+        </w:tabs>
+        <w:ind w:left="720" w:hanging="360"/>
+      </w:pPr>
+      <w:rPr>
+        <w:rFonts w:ascii="Symbol" w:hAnsi="Symbol" w:hint="default"/>
+        <w:sz w:val="20"/>
+      </w:rPr>
+    </w:lvl>
+    <w:lvl w:ilvl="1">
+      <w:start w:val="1"/>
+      <w:numFmt w:val="bullet"/>
+      <w:lvlText w:val="o"/>
+      <w:lvlJc w:val="left"/>
+      <w:pPr>
+        <w:tabs>
+          <w:tab w:val="num" w:pos="1440"/>
+        </w:tabs>
+        <w:ind w:left="1440" w:hanging="360"/>
+      </w:pPr>
+      <w:rPr>
+        <w:rFonts w:ascii="Courier New" w:hAnsi="Courier New" w:hint="default"/>
+        <w:sz w:val="20"/>
+      </w:rPr>
+    </w:lvl>
+    <w:lvl w:ilvl="2" w:tentative="1">
+      <w:start w:val="1"/>
+      <w:numFmt w:val="bullet"/>
+      <w:lvlText w:val=""/>
+      <w:lvlJc w:val="left"/>
+      <w:pPr>
+        <w:tabs>
+          <w:tab w:val="num" w:pos="2160"/>
+        </w:tabs>
+        <w:ind w:left="2160" w:hanging="360"/>
+      </w:pPr>
+      <w:rPr>
+        <w:rFonts w:ascii="Wingdings" w:hAnsi="Wingdings" w:hint="default"/>
+        <w:sz w:val="20"/>
+      </w:rPr>
+    </w:lvl>
+    <w:lvl w:ilvl="3" w:tentative="1">
+      <w:start w:val="1"/>
+      <w:numFmt w:val="bullet"/>
+      <w:lvlText w:val=""/>
+      <w:lvlJc w:val="left"/>
+      <w:pPr>
+        <w:tabs>
+          <w:tab w:val="num" w:pos="2880"/>
+        </w:tabs>
+        <w:ind w:left="2880" w:hanging="360"/>
+      </w:pPr>
+      <w:rPr>
+        <w:rFonts w:ascii="Wingdings" w:hAnsi="Wingdings" w:hint="default"/>
+        <w:sz w:val="20"/>
+      </w:rPr>
+    </w:lvl>
+    <w:lvl w:ilvl="4" w:tentative="1">
+      <w:start w:val="1"/>
+      <w:numFmt w:val="bullet"/>
+      <w:lvlText w:val=""/>
+      <w:lvlJc w:val="left"/>
+      <w:pPr>
+        <w:tabs>
+          <w:tab w:val="num" w:pos="3600"/>
+        </w:tabs>
+        <w:ind w:left="3600" w:hanging="360"/>
+      </w:pPr>
+      <w:rPr>
+        <w:rFonts w:ascii="Wingdings" w:hAnsi="Wingdings" w:hint="default"/>
+        <w:sz w:val="20"/>
+      </w:rPr>
+    </w:lvl>
+    <w:lvl w:ilvl="5" w:tentative="1">
+      <w:start w:val="1"/>
+      <w:numFmt w:val="bullet"/>
+      <w:lvlText w:val=""/>
+      <w:lvlJc w:val="left"/>
+      <w:pPr>
+        <w:tabs>
+          <w:tab w:val="num" w:pos="4320"/>
+        </w:tabs>
+        <w:ind w:left="4320" w:hanging="360"/>
+      </w:pPr>
+      <w:rPr>
+        <w:rFonts w:ascii="Wingdings" w:hAnsi="Wingdings" w:hint="default"/>
+        <w:sz w:val="20"/>
+      </w:rPr>
+    </w:lvl>
+    <w:lvl w:ilvl="6" w:tentative="1">
+      <w:start w:val="1"/>
+      <w:numFmt w:val="bullet"/>
+      <w:lvlText w:val=""/>
+      <w:lvlJc w:val="left"/>
+      <w:pPr>
+        <w:tabs>
+          <w:tab w:val="num" w:pos="5040"/>
+        </w:tabs>
+        <w:ind w:left="5040" w:hanging="360"/>
+      </w:pPr>
+      <w:rPr>
+        <w:rFonts w:ascii="Wingdings" w:hAnsi="Wingdings" w:hint="default"/>
+        <w:sz w:val="20"/>
+      </w:rPr>
+    </w:lvl>
+    <w:lvl w:ilvl="7" w:tentative="1">
+      <w:start w:val="1"/>
+      <w:numFmt w:val="bullet"/>
+      <w:lvlText w:val=""/>
+      <w:lvlJc w:val="left"/>
+      <w:pPr>
+        <w:tabs>
+          <w:tab w:val="num" w:pos="5760"/>
+        </w:tabs>
+        <w:ind w:left="5760" w:hanging="360"/>
+      </w:pPr>
+      <w:rPr>
+        <w:rFonts w:ascii="Wingdings" w:hAnsi="Wingdings" w:hint="default"/>
+        <w:sz w:val="20"/>
+      </w:rPr>
+    </w:lvl>
+    <w:lvl w:ilvl="8" w:tentative="1">
+      <w:start w:val="1"/>
+      <w:numFmt w:val="bullet"/>
+      <w:lvlText w:val=""/>
+      <w:lvlJc w:val="left"/>
+      <w:pPr>
+        <w:tabs>
+          <w:tab w:val="num" w:pos="6480"/>
+        </w:tabs>
+        <w:ind w:left="6480" w:hanging="360"/>
+      </w:pPr>
+      <w:rPr>
+        <w:rFonts w:ascii="Wingdings" w:hAnsi="Wingdings" w:hint="default"/>
+        <w:sz w:val="20"/>
+      </w:rPr>
+    </w:lvl>
+  </w:abstractNum>
+  <w:abstractNum w:abstractNumId="12" w15:restartNumberingAfterBreak="0">
     <w:nsid w:val="3DE7776A"/>
     <w:multiLevelType w:val="multilevel"/>
     <w:tmpl w:val="DE94780A"/>
@@ -5906,7 +6387,7 @@
       </w:rPr>
     </w:lvl>
   </w:abstractNum>
-  <w:abstractNum w:abstractNumId="11" w15:restartNumberingAfterBreak="0">
+  <w:abstractNum w:abstractNumId="13" w15:restartNumberingAfterBreak="0">
     <w:nsid w:val="40791200"/>
     <w:multiLevelType w:val="multilevel"/>
     <w:tmpl w:val="FA96EA94"/>
@@ -6055,7 +6536,7 @@
       </w:rPr>
     </w:lvl>
   </w:abstractNum>
-  <w:abstractNum w:abstractNumId="12" w15:restartNumberingAfterBreak="0">
+  <w:abstractNum w:abstractNumId="14" w15:restartNumberingAfterBreak="0">
     <w:nsid w:val="459C33E7"/>
     <w:multiLevelType w:val="multilevel"/>
     <w:tmpl w:val="B8D690FC"/>
@@ -6204,7 +6685,7 @@
       </w:rPr>
     </w:lvl>
   </w:abstractNum>
-  <w:abstractNum w:abstractNumId="13" w15:restartNumberingAfterBreak="0">
+  <w:abstractNum w:abstractNumId="15" w15:restartNumberingAfterBreak="0">
     <w:nsid w:val="4A7C4A22"/>
     <w:multiLevelType w:val="multilevel"/>
     <w:tmpl w:val="7C2C3A54"/>
@@ -6353,7 +6834,7 @@
       </w:rPr>
     </w:lvl>
   </w:abstractNum>
-  <w:abstractNum w:abstractNumId="14" w15:restartNumberingAfterBreak="0">
+  <w:abstractNum w:abstractNumId="16" w15:restartNumberingAfterBreak="0">
     <w:nsid w:val="4FD60485"/>
     <w:multiLevelType w:val="multilevel"/>
     <w:tmpl w:val="28C0A220"/>
@@ -6502,7 +6983,7 @@
       </w:rPr>
     </w:lvl>
   </w:abstractNum>
-  <w:abstractNum w:abstractNumId="15" w15:restartNumberingAfterBreak="0">
+  <w:abstractNum w:abstractNumId="17" w15:restartNumberingAfterBreak="0">
     <w:nsid w:val="51CA7ED5"/>
     <w:multiLevelType w:val="multilevel"/>
     <w:tmpl w:val="3160958C"/>
@@ -6651,7 +7132,305 @@
       </w:rPr>
     </w:lvl>
   </w:abstractNum>
-  <w:abstractNum w:abstractNumId="16" w15:restartNumberingAfterBreak="0">
+  <w:abstractNum w:abstractNumId="18" w15:restartNumberingAfterBreak="0">
+    <w:nsid w:val="567769B2"/>
+    <w:multiLevelType w:val="multilevel"/>
+    <w:tmpl w:val="31EA42CC"/>
+    <w:lvl w:ilvl="0">
+      <w:start w:val="1"/>
+      <w:numFmt w:val="bullet"/>
+      <w:lvlText w:val=""/>
+      <w:lvlJc w:val="left"/>
+      <w:pPr>
+        <w:tabs>
+          <w:tab w:val="num" w:pos="720"/>
+        </w:tabs>
+        <w:ind w:left="720" w:hanging="360"/>
+      </w:pPr>
+      <w:rPr>
+        <w:rFonts w:ascii="Symbol" w:hAnsi="Symbol" w:hint="default"/>
+        <w:sz w:val="20"/>
+      </w:rPr>
+    </w:lvl>
+    <w:lvl w:ilvl="1" w:tentative="1">
+      <w:start w:val="1"/>
+      <w:numFmt w:val="bullet"/>
+      <w:lvlText w:val="o"/>
+      <w:lvlJc w:val="left"/>
+      <w:pPr>
+        <w:tabs>
+          <w:tab w:val="num" w:pos="1440"/>
+        </w:tabs>
+        <w:ind w:left="1440" w:hanging="360"/>
+      </w:pPr>
+      <w:rPr>
+        <w:rFonts w:ascii="Courier New" w:hAnsi="Courier New" w:hint="default"/>
+        <w:sz w:val="20"/>
+      </w:rPr>
+    </w:lvl>
+    <w:lvl w:ilvl="2" w:tentative="1">
+      <w:start w:val="1"/>
+      <w:numFmt w:val="bullet"/>
+      <w:lvlText w:val=""/>
+      <w:lvlJc w:val="left"/>
+      <w:pPr>
+        <w:tabs>
+          <w:tab w:val="num" w:pos="2160"/>
+        </w:tabs>
+        <w:ind w:left="2160" w:hanging="360"/>
+      </w:pPr>
+      <w:rPr>
+        <w:rFonts w:ascii="Wingdings" w:hAnsi="Wingdings" w:hint="default"/>
+        <w:sz w:val="20"/>
+      </w:rPr>
+    </w:lvl>
+    <w:lvl w:ilvl="3" w:tentative="1">
+      <w:start w:val="1"/>
+      <w:numFmt w:val="bullet"/>
+      <w:lvlText w:val=""/>
+      <w:lvlJc w:val="left"/>
+      <w:pPr>
+        <w:tabs>
+          <w:tab w:val="num" w:pos="2880"/>
+        </w:tabs>
+        <w:ind w:left="2880" w:hanging="360"/>
+      </w:pPr>
+      <w:rPr>
+        <w:rFonts w:ascii="Wingdings" w:hAnsi="Wingdings" w:hint="default"/>
+        <w:sz w:val="20"/>
+      </w:rPr>
+    </w:lvl>
+    <w:lvl w:ilvl="4" w:tentative="1">
+      <w:start w:val="1"/>
+      <w:numFmt w:val="bullet"/>
+      <w:lvlText w:val=""/>
+      <w:lvlJc w:val="left"/>
+      <w:pPr>
+        <w:tabs>
+          <w:tab w:val="num" w:pos="3600"/>
+        </w:tabs>
+        <w:ind w:left="3600" w:hanging="360"/>
+      </w:pPr>
+      <w:rPr>
+        <w:rFonts w:ascii="Wingdings" w:hAnsi="Wingdings" w:hint="default"/>
+        <w:sz w:val="20"/>
+      </w:rPr>
+    </w:lvl>
+    <w:lvl w:ilvl="5" w:tentative="1">
+      <w:start w:val="1"/>
+      <w:numFmt w:val="bullet"/>
+      <w:lvlText w:val=""/>
+      <w:lvlJc w:val="left"/>
+      <w:pPr>
+        <w:tabs>
+          <w:tab w:val="num" w:pos="4320"/>
+        </w:tabs>
+        <w:ind w:left="4320" w:hanging="360"/>
+      </w:pPr>
+      <w:rPr>
+        <w:rFonts w:ascii="Wingdings" w:hAnsi="Wingdings" w:hint="default"/>
+        <w:sz w:val="20"/>
+      </w:rPr>
+    </w:lvl>
+    <w:lvl w:ilvl="6" w:tentative="1">
+      <w:start w:val="1"/>
+      <w:numFmt w:val="bullet"/>
+      <w:lvlText w:val=""/>
+      <w:lvlJc w:val="left"/>
+      <w:pPr>
+        <w:tabs>
+          <w:tab w:val="num" w:pos="5040"/>
+        </w:tabs>
+        <w:ind w:left="5040" w:hanging="360"/>
+      </w:pPr>
+      <w:rPr>
+        <w:rFonts w:ascii="Wingdings" w:hAnsi="Wingdings" w:hint="default"/>
+        <w:sz w:val="20"/>
+      </w:rPr>
+    </w:lvl>
+    <w:lvl w:ilvl="7" w:tentative="1">
+      <w:start w:val="1"/>
+      <w:numFmt w:val="bullet"/>
+      <w:lvlText w:val=""/>
+      <w:lvlJc w:val="left"/>
+      <w:pPr>
+        <w:tabs>
+          <w:tab w:val="num" w:pos="5760"/>
+        </w:tabs>
+        <w:ind w:left="5760" w:hanging="360"/>
+      </w:pPr>
+      <w:rPr>
+        <w:rFonts w:ascii="Wingdings" w:hAnsi="Wingdings" w:hint="default"/>
+        <w:sz w:val="20"/>
+      </w:rPr>
+    </w:lvl>
+    <w:lvl w:ilvl="8" w:tentative="1">
+      <w:start w:val="1"/>
+      <w:numFmt w:val="bullet"/>
+      <w:lvlText w:val=""/>
+      <w:lvlJc w:val="left"/>
+      <w:pPr>
+        <w:tabs>
+          <w:tab w:val="num" w:pos="6480"/>
+        </w:tabs>
+        <w:ind w:left="6480" w:hanging="360"/>
+      </w:pPr>
+      <w:rPr>
+        <w:rFonts w:ascii="Wingdings" w:hAnsi="Wingdings" w:hint="default"/>
+        <w:sz w:val="20"/>
+      </w:rPr>
+    </w:lvl>
+  </w:abstractNum>
+  <w:abstractNum w:abstractNumId="19" w15:restartNumberingAfterBreak="0">
+    <w:nsid w:val="605E4A84"/>
+    <w:multiLevelType w:val="multilevel"/>
+    <w:tmpl w:val="F4AAAEB4"/>
+    <w:lvl w:ilvl="0">
+      <w:start w:val="1"/>
+      <w:numFmt w:val="bullet"/>
+      <w:lvlText w:val=""/>
+      <w:lvlJc w:val="left"/>
+      <w:pPr>
+        <w:tabs>
+          <w:tab w:val="num" w:pos="720"/>
+        </w:tabs>
+        <w:ind w:left="720" w:hanging="360"/>
+      </w:pPr>
+      <w:rPr>
+        <w:rFonts w:ascii="Symbol" w:hAnsi="Symbol" w:hint="default"/>
+        <w:sz w:val="20"/>
+      </w:rPr>
+    </w:lvl>
+    <w:lvl w:ilvl="1" w:tentative="1">
+      <w:start w:val="1"/>
+      <w:numFmt w:val="bullet"/>
+      <w:lvlText w:val="o"/>
+      <w:lvlJc w:val="left"/>
+      <w:pPr>
+        <w:tabs>
+          <w:tab w:val="num" w:pos="1440"/>
+        </w:tabs>
+        <w:ind w:left="1440" w:hanging="360"/>
+      </w:pPr>
+      <w:rPr>
+        <w:rFonts w:ascii="Courier New" w:hAnsi="Courier New" w:hint="default"/>
+        <w:sz w:val="20"/>
+      </w:rPr>
+    </w:lvl>
+    <w:lvl w:ilvl="2" w:tentative="1">
+      <w:start w:val="1"/>
+      <w:numFmt w:val="bullet"/>
+      <w:lvlText w:val=""/>
+      <w:lvlJc w:val="left"/>
+      <w:pPr>
+        <w:tabs>
+          <w:tab w:val="num" w:pos="2160"/>
+        </w:tabs>
+        <w:ind w:left="2160" w:hanging="360"/>
+      </w:pPr>
+      <w:rPr>
+        <w:rFonts w:ascii="Wingdings" w:hAnsi="Wingdings" w:hint="default"/>
+        <w:sz w:val="20"/>
+      </w:rPr>
+    </w:lvl>
+    <w:lvl w:ilvl="3" w:tentative="1">
+      <w:start w:val="1"/>
+      <w:numFmt w:val="bullet"/>
+      <w:lvlText w:val=""/>
+      <w:lvlJc w:val="left"/>
+      <w:pPr>
+        <w:tabs>
+          <w:tab w:val="num" w:pos="2880"/>
+        </w:tabs>
+        <w:ind w:left="2880" w:hanging="360"/>
+      </w:pPr>
+      <w:rPr>
+        <w:rFonts w:ascii="Wingdings" w:hAnsi="Wingdings" w:hint="default"/>
+        <w:sz w:val="20"/>
+      </w:rPr>
+    </w:lvl>
+    <w:lvl w:ilvl="4" w:tentative="1">
+      <w:start w:val="1"/>
+      <w:numFmt w:val="bullet"/>
+      <w:lvlText w:val=""/>
+      <w:lvlJc w:val="left"/>
+      <w:pPr>
+        <w:tabs>
+          <w:tab w:val="num" w:pos="3600"/>
+        </w:tabs>
+        <w:ind w:left="3600" w:hanging="360"/>
+      </w:pPr>
+      <w:rPr>
+        <w:rFonts w:ascii="Wingdings" w:hAnsi="Wingdings" w:hint="default"/>
+        <w:sz w:val="20"/>
+      </w:rPr>
+    </w:lvl>
+    <w:lvl w:ilvl="5" w:tentative="1">
+      <w:start w:val="1"/>
+      <w:numFmt w:val="bullet"/>
+      <w:lvlText w:val=""/>
+      <w:lvlJc w:val="left"/>
+      <w:pPr>
+        <w:tabs>
+          <w:tab w:val="num" w:pos="4320"/>
+        </w:tabs>
+        <w:ind w:left="4320" w:hanging="360"/>
+      </w:pPr>
+      <w:rPr>
+        <w:rFonts w:ascii="Wingdings" w:hAnsi="Wingdings" w:hint="default"/>
+        <w:sz w:val="20"/>
+      </w:rPr>
+    </w:lvl>
+    <w:lvl w:ilvl="6" w:tentative="1">
+      <w:start w:val="1"/>
+      <w:numFmt w:val="bullet"/>
+      <w:lvlText w:val=""/>
+      <w:lvlJc w:val="left"/>
+      <w:pPr>
+        <w:tabs>
+          <w:tab w:val="num" w:pos="5040"/>
+        </w:tabs>
+        <w:ind w:left="5040" w:hanging="360"/>
+      </w:pPr>
+      <w:rPr>
+        <w:rFonts w:ascii="Wingdings" w:hAnsi="Wingdings" w:hint="default"/>
+        <w:sz w:val="20"/>
+      </w:rPr>
+    </w:lvl>
+    <w:lvl w:ilvl="7" w:tentative="1">
+      <w:start w:val="1"/>
+      <w:numFmt w:val="bullet"/>
+      <w:lvlText w:val=""/>
+      <w:lvlJc w:val="left"/>
+      <w:pPr>
+        <w:tabs>
+          <w:tab w:val="num" w:pos="5760"/>
+        </w:tabs>
+        <w:ind w:left="5760" w:hanging="360"/>
+      </w:pPr>
+      <w:rPr>
+        <w:rFonts w:ascii="Wingdings" w:hAnsi="Wingdings" w:hint="default"/>
+        <w:sz w:val="20"/>
+      </w:rPr>
+    </w:lvl>
+    <w:lvl w:ilvl="8" w:tentative="1">
+      <w:start w:val="1"/>
+      <w:numFmt w:val="bullet"/>
+      <w:lvlText w:val=""/>
+      <w:lvlJc w:val="left"/>
+      <w:pPr>
+        <w:tabs>
+          <w:tab w:val="num" w:pos="6480"/>
+        </w:tabs>
+        <w:ind w:left="6480" w:hanging="360"/>
+      </w:pPr>
+      <w:rPr>
+        <w:rFonts w:ascii="Wingdings" w:hAnsi="Wingdings" w:hint="default"/>
+        <w:sz w:val="20"/>
+      </w:rPr>
+    </w:lvl>
+  </w:abstractNum>
+  <w:abstractNum w:abstractNumId="20" w15:restartNumberingAfterBreak="0">
     <w:nsid w:val="650D700A"/>
     <w:multiLevelType w:val="hybridMultilevel"/>
     <w:tmpl w:val="FC4CB8F4"/>
@@ -6764,7 +7543,7 @@
       </w:rPr>
     </w:lvl>
   </w:abstractNum>
-  <w:abstractNum w:abstractNumId="17" w15:restartNumberingAfterBreak="0">
+  <w:abstractNum w:abstractNumId="21" w15:restartNumberingAfterBreak="0">
     <w:nsid w:val="66493DC3"/>
     <w:multiLevelType w:val="multilevel"/>
     <w:tmpl w:val="462A0FCE"/>
@@ -6913,7 +7692,7 @@
       </w:rPr>
     </w:lvl>
   </w:abstractNum>
-  <w:abstractNum w:abstractNumId="18" w15:restartNumberingAfterBreak="0">
+  <w:abstractNum w:abstractNumId="22" w15:restartNumberingAfterBreak="0">
     <w:nsid w:val="665E6660"/>
     <w:multiLevelType w:val="multilevel"/>
     <w:tmpl w:val="A05085E0"/>
@@ -7062,7 +7841,7 @@
       </w:rPr>
     </w:lvl>
   </w:abstractNum>
-  <w:abstractNum w:abstractNumId="19" w15:restartNumberingAfterBreak="0">
+  <w:abstractNum w:abstractNumId="23" w15:restartNumberingAfterBreak="0">
     <w:nsid w:val="70FF379F"/>
     <w:multiLevelType w:val="multilevel"/>
     <w:tmpl w:val="405A0DA4"/>
@@ -7211,7 +7990,7 @@
       </w:rPr>
     </w:lvl>
   </w:abstractNum>
-  <w:abstractNum w:abstractNumId="20" w15:restartNumberingAfterBreak="0">
+  <w:abstractNum w:abstractNumId="24" w15:restartNumberingAfterBreak="0">
     <w:nsid w:val="71331201"/>
     <w:multiLevelType w:val="multilevel"/>
     <w:tmpl w:val="ABE62E6A"/>
@@ -7360,7 +8139,7 @@
       </w:rPr>
     </w:lvl>
   </w:abstractNum>
-  <w:abstractNum w:abstractNumId="21" w15:restartNumberingAfterBreak="0">
+  <w:abstractNum w:abstractNumId="25" w15:restartNumberingAfterBreak="0">
     <w:nsid w:val="724C1EF7"/>
     <w:multiLevelType w:val="multilevel"/>
     <w:tmpl w:val="60A4E2D8"/>
@@ -7509,7 +8288,7 @@
       </w:rPr>
     </w:lvl>
   </w:abstractNum>
-  <w:abstractNum w:abstractNumId="22" w15:restartNumberingAfterBreak="0">
+  <w:abstractNum w:abstractNumId="26" w15:restartNumberingAfterBreak="0">
     <w:nsid w:val="747A34E6"/>
     <w:multiLevelType w:val="multilevel"/>
     <w:tmpl w:val="55A295A6"/>
@@ -7658,7 +8437,7 @@
       </w:rPr>
     </w:lvl>
   </w:abstractNum>
-  <w:abstractNum w:abstractNumId="23" w15:restartNumberingAfterBreak="0">
+  <w:abstractNum w:abstractNumId="27" w15:restartNumberingAfterBreak="0">
     <w:nsid w:val="755B6573"/>
     <w:multiLevelType w:val="multilevel"/>
     <w:tmpl w:val="5CD61C0A"/>
@@ -7771,7 +8550,7 @@
       </w:pPr>
     </w:lvl>
   </w:abstractNum>
-  <w:abstractNum w:abstractNumId="24" w15:restartNumberingAfterBreak="0">
+  <w:abstractNum w:abstractNumId="28" w15:restartNumberingAfterBreak="0">
     <w:nsid w:val="774F5D2A"/>
     <w:multiLevelType w:val="multilevel"/>
     <w:tmpl w:val="A1D86718"/>
@@ -7920,35 +8699,184 @@
       </w:rPr>
     </w:lvl>
   </w:abstractNum>
+  <w:abstractNum w:abstractNumId="29" w15:restartNumberingAfterBreak="0">
+    <w:nsid w:val="7BE14BC9"/>
+    <w:multiLevelType w:val="multilevel"/>
+    <w:tmpl w:val="578E696C"/>
+    <w:lvl w:ilvl="0">
+      <w:start w:val="1"/>
+      <w:numFmt w:val="bullet"/>
+      <w:lvlText w:val=""/>
+      <w:lvlJc w:val="left"/>
+      <w:pPr>
+        <w:tabs>
+          <w:tab w:val="num" w:pos="720"/>
+        </w:tabs>
+        <w:ind w:left="720" w:hanging="360"/>
+      </w:pPr>
+      <w:rPr>
+        <w:rFonts w:ascii="Symbol" w:hAnsi="Symbol" w:hint="default"/>
+        <w:sz w:val="20"/>
+      </w:rPr>
+    </w:lvl>
+    <w:lvl w:ilvl="1" w:tentative="1">
+      <w:start w:val="1"/>
+      <w:numFmt w:val="bullet"/>
+      <w:lvlText w:val="o"/>
+      <w:lvlJc w:val="left"/>
+      <w:pPr>
+        <w:tabs>
+          <w:tab w:val="num" w:pos="1440"/>
+        </w:tabs>
+        <w:ind w:left="1440" w:hanging="360"/>
+      </w:pPr>
+      <w:rPr>
+        <w:rFonts w:ascii="Courier New" w:hAnsi="Courier New" w:hint="default"/>
+        <w:sz w:val="20"/>
+      </w:rPr>
+    </w:lvl>
+    <w:lvl w:ilvl="2" w:tentative="1">
+      <w:start w:val="1"/>
+      <w:numFmt w:val="bullet"/>
+      <w:lvlText w:val=""/>
+      <w:lvlJc w:val="left"/>
+      <w:pPr>
+        <w:tabs>
+          <w:tab w:val="num" w:pos="2160"/>
+        </w:tabs>
+        <w:ind w:left="2160" w:hanging="360"/>
+      </w:pPr>
+      <w:rPr>
+        <w:rFonts w:ascii="Wingdings" w:hAnsi="Wingdings" w:hint="default"/>
+        <w:sz w:val="20"/>
+      </w:rPr>
+    </w:lvl>
+    <w:lvl w:ilvl="3" w:tentative="1">
+      <w:start w:val="1"/>
+      <w:numFmt w:val="bullet"/>
+      <w:lvlText w:val=""/>
+      <w:lvlJc w:val="left"/>
+      <w:pPr>
+        <w:tabs>
+          <w:tab w:val="num" w:pos="2880"/>
+        </w:tabs>
+        <w:ind w:left="2880" w:hanging="360"/>
+      </w:pPr>
+      <w:rPr>
+        <w:rFonts w:ascii="Wingdings" w:hAnsi="Wingdings" w:hint="default"/>
+        <w:sz w:val="20"/>
+      </w:rPr>
+    </w:lvl>
+    <w:lvl w:ilvl="4" w:tentative="1">
+      <w:start w:val="1"/>
+      <w:numFmt w:val="bullet"/>
+      <w:lvlText w:val=""/>
+      <w:lvlJc w:val="left"/>
+      <w:pPr>
+        <w:tabs>
+          <w:tab w:val="num" w:pos="3600"/>
+        </w:tabs>
+        <w:ind w:left="3600" w:hanging="360"/>
+      </w:pPr>
+      <w:rPr>
+        <w:rFonts w:ascii="Wingdings" w:hAnsi="Wingdings" w:hint="default"/>
+        <w:sz w:val="20"/>
+      </w:rPr>
+    </w:lvl>
+    <w:lvl w:ilvl="5" w:tentative="1">
+      <w:start w:val="1"/>
+      <w:numFmt w:val="bullet"/>
+      <w:lvlText w:val=""/>
+      <w:lvlJc w:val="left"/>
+      <w:pPr>
+        <w:tabs>
+          <w:tab w:val="num" w:pos="4320"/>
+        </w:tabs>
+        <w:ind w:left="4320" w:hanging="360"/>
+      </w:pPr>
+      <w:rPr>
+        <w:rFonts w:ascii="Wingdings" w:hAnsi="Wingdings" w:hint="default"/>
+        <w:sz w:val="20"/>
+      </w:rPr>
+    </w:lvl>
+    <w:lvl w:ilvl="6" w:tentative="1">
+      <w:start w:val="1"/>
+      <w:numFmt w:val="bullet"/>
+      <w:lvlText w:val=""/>
+      <w:lvlJc w:val="left"/>
+      <w:pPr>
+        <w:tabs>
+          <w:tab w:val="num" w:pos="5040"/>
+        </w:tabs>
+        <w:ind w:left="5040" w:hanging="360"/>
+      </w:pPr>
+      <w:rPr>
+        <w:rFonts w:ascii="Wingdings" w:hAnsi="Wingdings" w:hint="default"/>
+        <w:sz w:val="20"/>
+      </w:rPr>
+    </w:lvl>
+    <w:lvl w:ilvl="7" w:tentative="1">
+      <w:start w:val="1"/>
+      <w:numFmt w:val="bullet"/>
+      <w:lvlText w:val=""/>
+      <w:lvlJc w:val="left"/>
+      <w:pPr>
+        <w:tabs>
+          <w:tab w:val="num" w:pos="5760"/>
+        </w:tabs>
+        <w:ind w:left="5760" w:hanging="360"/>
+      </w:pPr>
+      <w:rPr>
+        <w:rFonts w:ascii="Wingdings" w:hAnsi="Wingdings" w:hint="default"/>
+        <w:sz w:val="20"/>
+      </w:rPr>
+    </w:lvl>
+    <w:lvl w:ilvl="8" w:tentative="1">
+      <w:start w:val="1"/>
+      <w:numFmt w:val="bullet"/>
+      <w:lvlText w:val=""/>
+      <w:lvlJc w:val="left"/>
+      <w:pPr>
+        <w:tabs>
+          <w:tab w:val="num" w:pos="6480"/>
+        </w:tabs>
+        <w:ind w:left="6480" w:hanging="360"/>
+      </w:pPr>
+      <w:rPr>
+        <w:rFonts w:ascii="Wingdings" w:hAnsi="Wingdings" w:hint="default"/>
+        <w:sz w:val="20"/>
+      </w:rPr>
+    </w:lvl>
+  </w:abstractNum>
   <w:num w:numId="1" w16cid:durableId="705643696">
-    <w:abstractNumId w:val="14"/>
+    <w:abstractNumId w:val="16"/>
   </w:num>
   <w:num w:numId="2" w16cid:durableId="496458920">
-    <w:abstractNumId w:val="13"/>
+    <w:abstractNumId w:val="15"/>
   </w:num>
   <w:num w:numId="3" w16cid:durableId="1997297301">
+    <w:abstractNumId w:val="27"/>
+  </w:num>
+  <w:num w:numId="4" w16cid:durableId="695618356">
+    <w:abstractNumId w:val="22"/>
+  </w:num>
+  <w:num w:numId="5" w16cid:durableId="1435590119">
+    <w:abstractNumId w:val="17"/>
+  </w:num>
+  <w:num w:numId="6" w16cid:durableId="518081177">
+    <w:abstractNumId w:val="6"/>
+  </w:num>
+  <w:num w:numId="7" w16cid:durableId="742142418">
+    <w:abstractNumId w:val="5"/>
+  </w:num>
+  <w:num w:numId="8" w16cid:durableId="1631738372">
     <w:abstractNumId w:val="23"/>
   </w:num>
-  <w:num w:numId="4" w16cid:durableId="695618356">
-    <w:abstractNumId w:val="18"/>
-  </w:num>
-  <w:num w:numId="5" w16cid:durableId="1435590119">
-    <w:abstractNumId w:val="15"/>
-  </w:num>
-  <w:num w:numId="6" w16cid:durableId="518081177">
-    <w:abstractNumId w:val="5"/>
-  </w:num>
-  <w:num w:numId="7" w16cid:durableId="742142418">
-    <w:abstractNumId w:val="4"/>
-  </w:num>
-  <w:num w:numId="8" w16cid:durableId="1631738372">
-    <w:abstractNumId w:val="19"/>
-  </w:num>
   <w:num w:numId="9" w16cid:durableId="1080296971">
-    <w:abstractNumId w:val="22"/>
+    <w:abstractNumId w:val="26"/>
   </w:num>
   <w:num w:numId="10" w16cid:durableId="1107234125">
-    <w:abstractNumId w:val="21"/>
+    <w:abstractNumId w:val="25"/>
   </w:num>
   <w:num w:numId="11" w16cid:durableId="2057467094">
     <w:abstractNumId w:val="1"/>
@@ -7957,43 +8885,58 @@
     <w:abstractNumId w:val="3"/>
   </w:num>
   <w:num w:numId="13" w16cid:durableId="1475486754">
-    <w:abstractNumId w:val="16"/>
+    <w:abstractNumId w:val="20"/>
   </w:num>
   <w:num w:numId="14" w16cid:durableId="1672299040">
-    <w:abstractNumId w:val="17"/>
+    <w:abstractNumId w:val="21"/>
   </w:num>
   <w:num w:numId="15" w16cid:durableId="356467483">
     <w:abstractNumId w:val="2"/>
   </w:num>
   <w:num w:numId="16" w16cid:durableId="789086042">
-    <w:abstractNumId w:val="11"/>
+    <w:abstractNumId w:val="13"/>
   </w:num>
   <w:num w:numId="17" w16cid:durableId="328560082">
-    <w:abstractNumId w:val="20"/>
+    <w:abstractNumId w:val="24"/>
   </w:num>
   <w:num w:numId="18" w16cid:durableId="1032076400">
-    <w:abstractNumId w:val="12"/>
+    <w:abstractNumId w:val="14"/>
   </w:num>
   <w:num w:numId="19" w16cid:durableId="1498955566">
     <w:abstractNumId w:val="0"/>
   </w:num>
   <w:num w:numId="20" w16cid:durableId="1438789490">
+    <w:abstractNumId w:val="9"/>
+  </w:num>
+  <w:num w:numId="21" w16cid:durableId="1887333821">
+    <w:abstractNumId w:val="10"/>
+  </w:num>
+  <w:num w:numId="22" w16cid:durableId="597904938">
+    <w:abstractNumId w:val="7"/>
+  </w:num>
+  <w:num w:numId="23" w16cid:durableId="1128082183">
+    <w:abstractNumId w:val="28"/>
+  </w:num>
+  <w:num w:numId="24" w16cid:durableId="1192450294">
+    <w:abstractNumId w:val="12"/>
+  </w:num>
+  <w:num w:numId="25" w16cid:durableId="212429167">
     <w:abstractNumId w:val="8"/>
   </w:num>
-  <w:num w:numId="21" w16cid:durableId="1887333821">
-    <w:abstractNumId w:val="9"/>
+  <w:num w:numId="26" w16cid:durableId="1912038062">
+    <w:abstractNumId w:val="18"/>
   </w:num>
-  <w:num w:numId="22" w16cid:durableId="597904938">
-    <w:abstractNumId w:val="6"/>
+  <w:num w:numId="27" w16cid:durableId="2062317125">
+    <w:abstractNumId w:val="29"/>
   </w:num>
-  <w:num w:numId="23" w16cid:durableId="1128082183">
-    <w:abstractNumId w:val="24"/>
+  <w:num w:numId="28" w16cid:durableId="1756246583">
+    <w:abstractNumId w:val="19"/>
   </w:num>
-  <w:num w:numId="24" w16cid:durableId="1192450294">
-    <w:abstractNumId w:val="10"/>
+  <w:num w:numId="29" w16cid:durableId="2051612937">
+    <w:abstractNumId w:val="4"/>
   </w:num>
-  <w:num w:numId="25" w16cid:durableId="212429167">
-    <w:abstractNumId w:val="7"/>
+  <w:num w:numId="30" w16cid:durableId="53555319">
+    <w:abstractNumId w:val="11"/>
   </w:num>
   <w:numIdMacAtCleanup w:val="13"/>
 </w:numbering>

</xml_diff>